<commit_message>
DN version a revoir
ces de la marde
</commit_message>
<xml_diff>
--- a/Sprint 1/Package 1/Documentation/Analyse/P01-DN-09_GesVers.docx
+++ b/Sprint 1/Package 1/Documentation/Analyse/P01-DN-09_GesVers.docx
@@ -179,7 +179,14 @@
                 <w:rFonts w:ascii="Arial" w:hAnsi="Arial" w:cs="Arial"/>
                 <w:b/>
               </w:rPr>
-              <w:t>Permet de gérer l’ajout, la supp</w:t>
+              <w:t>Permet de gérer</w:t>
+            </w:r>
+            <w:r>
+              <w:rPr>
+                <w:rFonts w:ascii="Arial" w:hAnsi="Arial" w:cs="Arial"/>
+                <w:b/>
+              </w:rPr>
+              <w:t xml:space="preserve"> la supp</w:t>
             </w:r>
             <w:r>
               <w:rPr>
@@ -455,7 +462,6 @@
                 <w:spacing w:val="-2"/>
               </w:rPr>
             </w:pPr>
-            <w:bookmarkStart w:id="0" w:name="_GoBack" w:colFirst="0" w:colLast="0"/>
             <w:r>
               <w:rPr>
                 <w:rFonts w:ascii="Arial" w:hAnsi="Arial" w:cs="Arial"/>
@@ -582,7 +588,6 @@
           </w:p>
         </w:tc>
       </w:tr>
-      <w:bookmarkEnd w:id="0"/>
       <w:tr>
         <w:trPr>
           <w:trHeight w:val="883"/>
@@ -1494,6 +1499,7 @@
               <w:spacing w:before="120"/>
               <w:rPr>
                 <w:rFonts w:ascii="Arial" w:hAnsi="Arial" w:cs="Arial"/>
+                <w:highlight w:val="yellow"/>
               </w:rPr>
             </w:pPr>
             <w:r>
@@ -1507,6 +1513,7 @@
               <w:rPr>
                 <w:rFonts w:ascii="Arial" w:hAnsi="Arial" w:cs="Arial"/>
                 <w:b/>
+                <w:highlight w:val="yellow"/>
               </w:rPr>
               <w:t>A2 : Copier</w:t>
             </w:r>
@@ -1514,24 +1521,28 @@
               <w:rPr>
                 <w:rFonts w:ascii="Arial" w:hAnsi="Arial" w:cs="Arial"/>
                 <w:b/>
+                <w:highlight w:val="yellow"/>
               </w:rPr>
               <w:t xml:space="preserve"> et créer </w:t>
             </w:r>
             <w:r>
               <w:rPr>
                 <w:rFonts w:ascii="Arial" w:hAnsi="Arial" w:cs="Arial"/>
+                <w:highlight w:val="yellow"/>
               </w:rPr>
               <w:t>une nouvelle</w:t>
             </w:r>
             <w:r>
               <w:rPr>
                 <w:rFonts w:ascii="Arial" w:hAnsi="Arial" w:cs="Arial"/>
+                <w:highlight w:val="yellow"/>
               </w:rPr>
               <w:t xml:space="preserve"> </w:t>
             </w:r>
             <w:r>
               <w:rPr>
                 <w:rFonts w:ascii="Arial" w:hAnsi="Arial" w:cs="Arial"/>
+                <w:highlight w:val="yellow"/>
               </w:rPr>
               <w:t>version</w:t>
             </w:r>
@@ -1541,17 +1552,20 @@
               <w:spacing w:before="120" w:after="0"/>
               <w:rPr>
                 <w:rFonts w:ascii="Arial" w:hAnsi="Arial" w:cs="Arial"/>
-              </w:rPr>
-            </w:pPr>
-            <w:r>
-              <w:rPr>
-                <w:rFonts w:ascii="Arial" w:hAnsi="Arial" w:cs="Arial"/>
+                <w:highlight w:val="yellow"/>
+              </w:rPr>
+            </w:pPr>
+            <w:r>
+              <w:rPr>
+                <w:rFonts w:ascii="Arial" w:hAnsi="Arial" w:cs="Arial"/>
+                <w:highlight w:val="yellow"/>
               </w:rPr>
               <w:t xml:space="preserve">                           </w:t>
             </w:r>
             <w:r>
               <w:rPr>
                 <w:rFonts w:ascii="Arial" w:hAnsi="Arial" w:cs="Arial"/>
+                <w:highlight w:val="yellow"/>
               </w:rPr>
               <w:t>Début : 3</w:t>
             </w:r>
@@ -1566,35 +1580,41 @@
               <w:spacing w:before="120" w:after="0"/>
               <w:rPr>
                 <w:rFonts w:ascii="Arial" w:hAnsi="Arial" w:cs="Arial"/>
-              </w:rPr>
-            </w:pPr>
-            <w:r>
-              <w:rPr>
-                <w:rFonts w:ascii="Arial" w:hAnsi="Arial" w:cs="Arial"/>
+                <w:highlight w:val="yellow"/>
+              </w:rPr>
+            </w:pPr>
+            <w:r>
+              <w:rPr>
+                <w:rFonts w:ascii="Arial" w:hAnsi="Arial" w:cs="Arial"/>
+                <w:highlight w:val="yellow"/>
               </w:rPr>
               <w:t>L’a</w:t>
             </w:r>
             <w:r>
               <w:rPr>
                 <w:rFonts w:ascii="Arial" w:hAnsi="Arial" w:cs="Arial"/>
+                <w:highlight w:val="yellow"/>
               </w:rPr>
               <w:t xml:space="preserve">dministrateur double clic sur </w:t>
             </w:r>
             <w:r>
               <w:rPr>
                 <w:rFonts w:ascii="Arial" w:hAnsi="Arial" w:cs="Arial"/>
+                <w:highlight w:val="yellow"/>
               </w:rPr>
               <w:t xml:space="preserve">la </w:t>
             </w:r>
             <w:r>
               <w:rPr>
                 <w:rFonts w:ascii="Arial" w:hAnsi="Arial" w:cs="Arial"/>
+                <w:highlight w:val="yellow"/>
               </w:rPr>
               <w:t>version</w:t>
             </w:r>
             <w:r>
               <w:rPr>
                 <w:rFonts w:ascii="Arial" w:hAnsi="Arial" w:cs="Arial"/>
+                <w:highlight w:val="yellow"/>
               </w:rPr>
               <w:t xml:space="preserve"> désirée</w:t>
             </w:r>
@@ -1609,26 +1629,15 @@
               <w:spacing w:before="120" w:after="0"/>
               <w:rPr>
                 <w:rFonts w:ascii="Arial" w:hAnsi="Arial" w:cs="Arial"/>
-              </w:rPr>
-            </w:pPr>
-            <w:r>
-              <w:rPr>
-                <w:rFonts w:ascii="Arial" w:hAnsi="Arial" w:cs="Arial"/>
-              </w:rPr>
-              <w:t>Appel du cas « </w:t>
-            </w:r>
-            <w:r>
-              <w:rPr>
-                <w:rFonts w:ascii="Arial" w:hAnsi="Arial" w:cs="Arial"/>
                 <w:highlight w:val="yellow"/>
               </w:rPr>
-              <w:t>P01-DN-02</w:t>
-            </w:r>
-            <w:r>
-              <w:rPr>
-                <w:rFonts w:ascii="Arial" w:hAnsi="Arial" w:cs="Arial"/>
-              </w:rPr>
-              <w:t> »</w:t>
+            </w:pPr>
+            <w:r>
+              <w:rPr>
+                <w:rFonts w:ascii="Arial" w:hAnsi="Arial" w:cs="Arial"/>
+                <w:highlight w:val="yellow"/>
+              </w:rPr>
+              <w:t>Appel du cas « P01-DN-02 »</w:t>
             </w:r>
           </w:p>
           <w:p>
@@ -1651,23 +1660,27 @@
               <w:rPr>
                 <w:rFonts w:ascii="Arial" w:hAnsi="Arial" w:cs="Arial"/>
                 <w:b/>
-              </w:rPr>
-            </w:pPr>
-            <w:r>
-              <w:rPr>
-                <w:rFonts w:ascii="Arial" w:hAnsi="Arial" w:cs="Arial"/>
+                <w:highlight w:val="yellow"/>
+              </w:rPr>
+            </w:pPr>
+            <w:r>
+              <w:rPr>
+                <w:rFonts w:ascii="Arial" w:hAnsi="Arial" w:cs="Arial"/>
+                <w:highlight w:val="yellow"/>
               </w:rPr>
               <w:t xml:space="preserve">Le système rafraîchis le tableau des </w:t>
             </w:r>
             <w:r>
               <w:rPr>
                 <w:rFonts w:ascii="Arial" w:hAnsi="Arial" w:cs="Arial"/>
+                <w:highlight w:val="yellow"/>
               </w:rPr>
               <w:t>version</w:t>
             </w:r>
             <w:r>
               <w:rPr>
                 <w:rFonts w:ascii="Arial" w:hAnsi="Arial" w:cs="Arial"/>
+                <w:highlight w:val="yellow"/>
               </w:rPr>
               <w:t>s</w:t>
             </w:r>
@@ -1682,35 +1695,41 @@
               <w:spacing w:before="120" w:after="0"/>
               <w:rPr>
                 <w:rFonts w:ascii="Arial" w:hAnsi="Arial" w:cs="Arial"/>
-              </w:rPr>
-            </w:pPr>
-            <w:r>
-              <w:rPr>
-                <w:rFonts w:ascii="Arial" w:hAnsi="Arial" w:cs="Arial"/>
+                <w:highlight w:val="yellow"/>
+              </w:rPr>
+            </w:pPr>
+            <w:r>
+              <w:rPr>
+                <w:rFonts w:ascii="Arial" w:hAnsi="Arial" w:cs="Arial"/>
+                <w:highlight w:val="yellow"/>
               </w:rPr>
               <w:t>Le syst</w:t>
             </w:r>
             <w:r>
               <w:rPr>
                 <w:rFonts w:ascii="Arial" w:hAnsi="Arial" w:cs="Arial"/>
+                <w:highlight w:val="yellow"/>
               </w:rPr>
               <w:t xml:space="preserve">ème place le focus du tableau sur </w:t>
             </w:r>
             <w:r>
               <w:rPr>
                 <w:rFonts w:ascii="Arial" w:hAnsi="Arial" w:cs="Arial"/>
+                <w:highlight w:val="yellow"/>
               </w:rPr>
               <w:t>la nouvelle</w:t>
             </w:r>
             <w:r>
               <w:rPr>
                 <w:rFonts w:ascii="Arial" w:hAnsi="Arial" w:cs="Arial"/>
+                <w:highlight w:val="yellow"/>
               </w:rPr>
               <w:t xml:space="preserve"> </w:t>
             </w:r>
             <w:r>
               <w:rPr>
                 <w:rFonts w:ascii="Arial" w:hAnsi="Arial" w:cs="Arial"/>
+                <w:highlight w:val="yellow"/>
               </w:rPr>
               <w:t>version</w:t>
             </w:r>
@@ -1725,12 +1744,14 @@
             <w:r>
               <w:rPr>
                 <w:rFonts w:ascii="Arial" w:hAnsi="Arial" w:cs="Arial"/>
+                <w:highlight w:val="yellow"/>
               </w:rPr>
               <w:tab/>
             </w:r>
             <w:r>
               <w:rPr>
                 <w:rFonts w:ascii="Arial" w:hAnsi="Arial" w:cs="Arial"/>
+                <w:highlight w:val="yellow"/>
               </w:rPr>
               <w:tab/>
               <w:t>Fin</w:t>
@@ -1741,30 +1762,42 @@
               <w:spacing w:before="120"/>
               <w:rPr>
                 <w:rFonts w:ascii="Arial" w:hAnsi="Arial" w:cs="Arial"/>
-              </w:rPr>
-            </w:pPr>
-            <w:r>
-              <w:rPr>
-                <w:rFonts w:ascii="Arial" w:hAnsi="Arial" w:cs="Arial"/>
-                <w:b/>
-              </w:rPr>
-              <w:t xml:space="preserve">               A3 : Ajouter </w:t>
-            </w:r>
-            <w:r>
-              <w:rPr>
-                <w:rFonts w:ascii="Arial" w:hAnsi="Arial" w:cs="Arial"/>
+                <w:highlight w:val="yellow"/>
+              </w:rPr>
+            </w:pPr>
+            <w:r>
+              <w:rPr>
+                <w:rFonts w:ascii="Arial" w:hAnsi="Arial" w:cs="Arial"/>
+                <w:b/>
+              </w:rPr>
+              <w:t xml:space="preserve">               </w:t>
+            </w:r>
+            <w:r>
+              <w:rPr>
+                <w:rFonts w:ascii="Arial" w:hAnsi="Arial" w:cs="Arial"/>
+                <w:b/>
+                <w:highlight w:val="yellow"/>
+              </w:rPr>
+              <w:t xml:space="preserve">A3 : Ajouter </w:t>
+            </w:r>
+            <w:r>
+              <w:rPr>
+                <w:rFonts w:ascii="Arial" w:hAnsi="Arial" w:cs="Arial"/>
+                <w:highlight w:val="yellow"/>
               </w:rPr>
               <w:t>une nouvelle</w:t>
             </w:r>
             <w:r>
               <w:rPr>
                 <w:rFonts w:ascii="Arial" w:hAnsi="Arial" w:cs="Arial"/>
+                <w:highlight w:val="yellow"/>
               </w:rPr>
               <w:t xml:space="preserve"> </w:t>
             </w:r>
             <w:r>
               <w:rPr>
                 <w:rFonts w:ascii="Arial" w:hAnsi="Arial" w:cs="Arial"/>
+                <w:highlight w:val="yellow"/>
               </w:rPr>
               <w:t>version</w:t>
             </w:r>
@@ -1774,17 +1807,20 @@
               <w:spacing w:before="120"/>
               <w:rPr>
                 <w:rFonts w:ascii="Arial" w:hAnsi="Arial" w:cs="Arial"/>
-              </w:rPr>
-            </w:pPr>
-            <w:r>
-              <w:rPr>
-                <w:rFonts w:ascii="Arial" w:hAnsi="Arial" w:cs="Arial"/>
+                <w:highlight w:val="yellow"/>
+              </w:rPr>
+            </w:pPr>
+            <w:r>
+              <w:rPr>
+                <w:rFonts w:ascii="Arial" w:hAnsi="Arial" w:cs="Arial"/>
+                <w:highlight w:val="yellow"/>
               </w:rPr>
               <w:t xml:space="preserve">    </w:t>
             </w:r>
             <w:r>
               <w:rPr>
                 <w:rFonts w:ascii="Arial" w:hAnsi="Arial" w:cs="Arial"/>
+                <w:highlight w:val="yellow"/>
               </w:rPr>
               <w:t xml:space="preserve">                       Début : 3</w:t>
             </w:r>
@@ -1799,29 +1835,27 @@
               <w:spacing w:before="120" w:after="0" w:line="240" w:lineRule="auto"/>
               <w:rPr>
                 <w:rFonts w:ascii="Arial" w:hAnsi="Arial" w:cs="Arial"/>
-              </w:rPr>
-            </w:pPr>
-            <w:r>
-              <w:rPr>
-                <w:rFonts w:ascii="Arial" w:hAnsi="Arial" w:cs="Arial"/>
-              </w:rPr>
-              <w:t>L’admin</w:t>
-            </w:r>
-            <w:r>
-              <w:rPr>
-                <w:rFonts w:ascii="Arial" w:hAnsi="Arial" w:cs="Arial"/>
-              </w:rPr>
-              <w:t>istrateur</w:t>
-            </w:r>
-            <w:r>
-              <w:rPr>
-                <w:rFonts w:ascii="Arial" w:hAnsi="Arial" w:cs="Arial"/>
+                <w:highlight w:val="yellow"/>
+              </w:rPr>
+            </w:pPr>
+            <w:r>
+              <w:rPr>
+                <w:rFonts w:ascii="Arial" w:hAnsi="Arial" w:cs="Arial"/>
+                <w:highlight w:val="yellow"/>
+              </w:rPr>
+              <w:t>L’administrateur</w:t>
+            </w:r>
+            <w:r>
+              <w:rPr>
+                <w:rFonts w:ascii="Arial" w:hAnsi="Arial" w:cs="Arial"/>
+                <w:highlight w:val="yellow"/>
               </w:rPr>
               <w:t xml:space="preserve"> appuie sur </w:t>
             </w:r>
             <w:r>
               <w:rPr>
                 <w:rFonts w:ascii="Arial" w:hAnsi="Arial" w:cs="Arial"/>
+                <w:highlight w:val="yellow"/>
               </w:rPr>
               <w:t>le bouton « Ajouter »</w:t>
             </w:r>
@@ -1845,26 +1879,15 @@
               <w:jc w:val="both"/>
               <w:rPr>
                 <w:rFonts w:ascii="Arial" w:hAnsi="Arial" w:cs="Arial"/>
-              </w:rPr>
-            </w:pPr>
-            <w:r>
-              <w:rPr>
-                <w:rFonts w:ascii="Arial" w:hAnsi="Arial" w:cs="Arial"/>
-              </w:rPr>
-              <w:t>Appel du cas « </w:t>
-            </w:r>
-            <w:r>
-              <w:rPr>
-                <w:rFonts w:ascii="Arial" w:hAnsi="Arial" w:cs="Arial"/>
                 <w:highlight w:val="yellow"/>
               </w:rPr>
-              <w:t>P01-DN-02-A1</w:t>
-            </w:r>
-            <w:r>
-              <w:rPr>
-                <w:rFonts w:ascii="Arial" w:hAnsi="Arial" w:cs="Arial"/>
-              </w:rPr>
-              <w:t> »</w:t>
+            </w:pPr>
+            <w:r>
+              <w:rPr>
+                <w:rFonts w:ascii="Arial" w:hAnsi="Arial" w:cs="Arial"/>
+                <w:highlight w:val="yellow"/>
+              </w:rPr>
+              <w:t>Appel du cas « P01-DN-02-A1 »</w:t>
             </w:r>
           </w:p>
           <w:p>
@@ -1887,23 +1910,27 @@
               <w:rPr>
                 <w:rFonts w:ascii="Arial" w:hAnsi="Arial" w:cs="Arial"/>
                 <w:b/>
-              </w:rPr>
-            </w:pPr>
-            <w:r>
-              <w:rPr>
-                <w:rFonts w:ascii="Arial" w:hAnsi="Arial" w:cs="Arial"/>
+                <w:highlight w:val="yellow"/>
+              </w:rPr>
+            </w:pPr>
+            <w:r>
+              <w:rPr>
+                <w:rFonts w:ascii="Arial" w:hAnsi="Arial" w:cs="Arial"/>
+                <w:highlight w:val="yellow"/>
               </w:rPr>
               <w:t xml:space="preserve">Le système rafraîchis le tableau des </w:t>
             </w:r>
             <w:r>
               <w:rPr>
                 <w:rFonts w:ascii="Arial" w:hAnsi="Arial" w:cs="Arial"/>
+                <w:highlight w:val="yellow"/>
               </w:rPr>
               <w:t>version</w:t>
             </w:r>
             <w:r>
               <w:rPr>
                 <w:rFonts w:ascii="Arial" w:hAnsi="Arial" w:cs="Arial"/>
+                <w:highlight w:val="yellow"/>
               </w:rPr>
               <w:t>s</w:t>
             </w:r>
@@ -1918,35 +1945,41 @@
               <w:spacing w:before="120" w:after="0"/>
               <w:rPr>
                 <w:rFonts w:ascii="Arial" w:hAnsi="Arial" w:cs="Arial"/>
-              </w:rPr>
-            </w:pPr>
-            <w:r>
-              <w:rPr>
-                <w:rFonts w:ascii="Arial" w:hAnsi="Arial" w:cs="Arial"/>
+                <w:highlight w:val="yellow"/>
+              </w:rPr>
+            </w:pPr>
+            <w:r>
+              <w:rPr>
+                <w:rFonts w:ascii="Arial" w:hAnsi="Arial" w:cs="Arial"/>
+                <w:highlight w:val="yellow"/>
               </w:rPr>
               <w:t>Le syst</w:t>
             </w:r>
             <w:r>
               <w:rPr>
                 <w:rFonts w:ascii="Arial" w:hAnsi="Arial" w:cs="Arial"/>
+                <w:highlight w:val="yellow"/>
               </w:rPr>
               <w:t xml:space="preserve">ème place le focus du tableau sur </w:t>
             </w:r>
             <w:r>
               <w:rPr>
                 <w:rFonts w:ascii="Arial" w:hAnsi="Arial" w:cs="Arial"/>
+                <w:highlight w:val="yellow"/>
               </w:rPr>
               <w:t>la nouvelle</w:t>
             </w:r>
             <w:r>
               <w:rPr>
                 <w:rFonts w:ascii="Arial" w:hAnsi="Arial" w:cs="Arial"/>
+                <w:highlight w:val="yellow"/>
               </w:rPr>
               <w:t xml:space="preserve"> </w:t>
             </w:r>
             <w:r>
               <w:rPr>
                 <w:rFonts w:ascii="Arial" w:hAnsi="Arial" w:cs="Arial"/>
+                <w:highlight w:val="yellow"/>
               </w:rPr>
               <w:t>version</w:t>
             </w:r>
@@ -1961,6 +1994,7 @@
             <w:r>
               <w:rPr>
                 <w:rFonts w:ascii="Arial" w:hAnsi="Arial" w:cs="Arial"/>
+                <w:highlight w:val="yellow"/>
               </w:rPr>
               <w:t xml:space="preserve">                           Fin</w:t>
             </w:r>
@@ -2809,7 +2843,21 @@
               <w:rPr>
                 <w:rFonts w:ascii="Arial" w:hAnsi="Arial" w:cs="Arial"/>
               </w:rPr>
-              <w:t>après s’il y a eu une action d’effectuer (ajout, suppression et modification)</w:t>
+              <w:t>après s’il y a e</w:t>
+            </w:r>
+            <w:r>
+              <w:rPr>
+                <w:rFonts w:ascii="Arial" w:hAnsi="Arial" w:cs="Arial"/>
+              </w:rPr>
+              <w:t>u une action d’effectuer (</w:t>
+            </w:r>
+            <w:bookmarkStart w:id="0" w:name="_GoBack"/>
+            <w:bookmarkEnd w:id="0"/>
+            <w:r>
+              <w:rPr>
+                <w:rFonts w:ascii="Arial" w:hAnsi="Arial" w:cs="Arial"/>
+              </w:rPr>
+              <w:t>suppression et modification)</w:t>
             </w:r>
           </w:p>
         </w:tc>
@@ -3024,7 +3072,7 @@
         <v:path o:extrusionok="f" gradientshapeok="t" o:connecttype="rect"/>
         <o:lock v:ext="edit" aspectratio="t"/>
       </v:shapetype>
-      <v:shape id="_x0000_i1027" type="#_x0000_t75" style="width:9pt;height:9pt" o:bullet="t">
+      <v:shape id="_x0000_i1029" type="#_x0000_t75" style="width:9pt;height:9pt" o:bullet="t">
         <v:imagedata r:id="rId1" o:title="BD15058_"/>
       </v:shape>
     </w:pict>

</xml_diff>